<commit_message>
Row no in windows function
</commit_message>
<xml_diff>
--- a/SQL/Day-21(Window Functions, IMPORTANT FOR INTERVIEW).docx
+++ b/SQL/Day-21(Window Functions, IMPORTANT FOR INTERVIEW).docx
@@ -403,6 +403,241 @@
                     <a:xfrm>
                       <a:off x="0" y="0"/>
                       <a:ext cx="2956816" cy="4176122"/>
+                    </a:xfrm>
+                    <a:prstGeom prst="rect">
+                      <a:avLst/>
+                    </a:prstGeom>
+                  </pic:spPr>
+                </pic:pic>
+              </a:graphicData>
+            </a:graphic>
+          </wp:inline>
+        </w:drawing>
+      </w:r>
+    </w:p>
+    <w:p/>
+    <w:p>
+      <w:r>
+        <w:t>It creates a windows which can has only salary, and then the aggregate function sum will be applied on that particular window</w:t>
+      </w:r>
+    </w:p>
+    <w:p>
+      <w:pPr>
+        <w:rPr>
+          <w:b/>
+          <w:bCs/>
+        </w:rPr>
+      </w:pPr>
+    </w:p>
+    <w:p>
+      <w:pPr>
+        <w:rPr>
+          <w:b/>
+          <w:bCs/>
+        </w:rPr>
+      </w:pPr>
+      <w:r>
+        <w:rPr>
+          <w:b/>
+          <w:bCs/>
+        </w:rPr>
+        <w:t>ROW_NUMBER:</w:t>
+      </w:r>
+    </w:p>
+    <w:p>
+      <w:r>
+        <w:t>Used to put unique no for each row groups by some column, it is only applied on separate window.</w:t>
+      </w:r>
+    </w:p>
+    <w:p>
+      <w:r>
+        <w:drawing>
+          <wp:inline distT="0" distB="0" distL="0" distR="0" wp14:anchorId="1D4D7BFD" wp14:editId="409A65B6">
+            <wp:extent cx="4176122" cy="1158340"/>
+            <wp:effectExtent l="0" t="0" r="0" b="3810"/>
+            <wp:docPr id="1696869275" name="Picture 1"/>
+            <wp:cNvGraphicFramePr>
+              <a:graphicFrameLocks xmlns:a="http://schemas.openxmlformats.org/drawingml/2006/main" noChangeAspect="1"/>
+            </wp:cNvGraphicFramePr>
+            <a:graphic xmlns:a="http://schemas.openxmlformats.org/drawingml/2006/main">
+              <a:graphicData uri="http://schemas.openxmlformats.org/drawingml/2006/picture">
+                <pic:pic xmlns:pic="http://schemas.openxmlformats.org/drawingml/2006/picture">
+                  <pic:nvPicPr>
+                    <pic:cNvPr id="1696869275" name=""/>
+                    <pic:cNvPicPr/>
+                  </pic:nvPicPr>
+                  <pic:blipFill>
+                    <a:blip r:embed="rId10"/>
+                    <a:stretch>
+                      <a:fillRect/>
+                    </a:stretch>
+                  </pic:blipFill>
+                  <pic:spPr>
+                    <a:xfrm>
+                      <a:off x="0" y="0"/>
+                      <a:ext cx="4176122" cy="1158340"/>
+                    </a:xfrm>
+                    <a:prstGeom prst="rect">
+                      <a:avLst/>
+                    </a:prstGeom>
+                  </pic:spPr>
+                </pic:pic>
+              </a:graphicData>
+            </a:graphic>
+          </wp:inline>
+        </w:drawing>
+      </w:r>
+    </w:p>
+    <w:p>
+      <w:r>
+        <w:drawing>
+          <wp:inline distT="0" distB="0" distL="0" distR="0" wp14:anchorId="71123A8C" wp14:editId="635D0245">
+            <wp:extent cx="2415749" cy="1348857"/>
+            <wp:effectExtent l="0" t="0" r="3810" b="3810"/>
+            <wp:docPr id="181234462" name="Picture 1"/>
+            <wp:cNvGraphicFramePr>
+              <a:graphicFrameLocks xmlns:a="http://schemas.openxmlformats.org/drawingml/2006/main" noChangeAspect="1"/>
+            </wp:cNvGraphicFramePr>
+            <a:graphic xmlns:a="http://schemas.openxmlformats.org/drawingml/2006/main">
+              <a:graphicData uri="http://schemas.openxmlformats.org/drawingml/2006/picture">
+                <pic:pic xmlns:pic="http://schemas.openxmlformats.org/drawingml/2006/picture">
+                  <pic:nvPicPr>
+                    <pic:cNvPr id="181234462" name=""/>
+                    <pic:cNvPicPr/>
+                  </pic:nvPicPr>
+                  <pic:blipFill>
+                    <a:blip r:embed="rId11"/>
+                    <a:stretch>
+                      <a:fillRect/>
+                    </a:stretch>
+                  </pic:blipFill>
+                  <pic:spPr>
+                    <a:xfrm>
+                      <a:off x="0" y="0"/>
+                      <a:ext cx="2415749" cy="1348857"/>
+                    </a:xfrm>
+                    <a:prstGeom prst="rect">
+                      <a:avLst/>
+                    </a:prstGeom>
+                  </pic:spPr>
+                </pic:pic>
+              </a:graphicData>
+            </a:graphic>
+          </wp:inline>
+        </w:drawing>
+      </w:r>
+    </w:p>
+    <w:p>
+      <w:r>
+        <w:lastRenderedPageBreak/>
+        <w:drawing>
+          <wp:inline distT="0" distB="0" distL="0" distR="0" wp14:anchorId="5D36989D" wp14:editId="1289AA69">
+            <wp:extent cx="2415749" cy="891617"/>
+            <wp:effectExtent l="0" t="0" r="3810" b="3810"/>
+            <wp:docPr id="515864760" name="Picture 1"/>
+            <wp:cNvGraphicFramePr>
+              <a:graphicFrameLocks xmlns:a="http://schemas.openxmlformats.org/drawingml/2006/main" noChangeAspect="1"/>
+            </wp:cNvGraphicFramePr>
+            <a:graphic xmlns:a="http://schemas.openxmlformats.org/drawingml/2006/main">
+              <a:graphicData uri="http://schemas.openxmlformats.org/drawingml/2006/picture">
+                <pic:pic xmlns:pic="http://schemas.openxmlformats.org/drawingml/2006/picture">
+                  <pic:nvPicPr>
+                    <pic:cNvPr id="515864760" name=""/>
+                    <pic:cNvPicPr/>
+                  </pic:nvPicPr>
+                  <pic:blipFill>
+                    <a:blip r:embed="rId12"/>
+                    <a:stretch>
+                      <a:fillRect/>
+                    </a:stretch>
+                  </pic:blipFill>
+                  <pic:spPr>
+                    <a:xfrm>
+                      <a:off x="0" y="0"/>
+                      <a:ext cx="2415749" cy="891617"/>
+                    </a:xfrm>
+                    <a:prstGeom prst="rect">
+                      <a:avLst/>
+                    </a:prstGeom>
+                  </pic:spPr>
+                </pic:pic>
+              </a:graphicData>
+            </a:graphic>
+          </wp:inline>
+        </w:drawing>
+      </w:r>
+    </w:p>
+    <w:p>
+      <w:r>
+        <w:drawing>
+          <wp:inline distT="0" distB="0" distL="0" distR="0" wp14:anchorId="4D1EFA26" wp14:editId="386F5FF8">
+            <wp:extent cx="2347163" cy="914479"/>
+            <wp:effectExtent l="0" t="0" r="0" b="0"/>
+            <wp:docPr id="1128524480" name="Picture 1"/>
+            <wp:cNvGraphicFramePr>
+              <a:graphicFrameLocks xmlns:a="http://schemas.openxmlformats.org/drawingml/2006/main" noChangeAspect="1"/>
+            </wp:cNvGraphicFramePr>
+            <a:graphic xmlns:a="http://schemas.openxmlformats.org/drawingml/2006/main">
+              <a:graphicData uri="http://schemas.openxmlformats.org/drawingml/2006/picture">
+                <pic:pic xmlns:pic="http://schemas.openxmlformats.org/drawingml/2006/picture">
+                  <pic:nvPicPr>
+                    <pic:cNvPr id="1128524480" name=""/>
+                    <pic:cNvPicPr/>
+                  </pic:nvPicPr>
+                  <pic:blipFill>
+                    <a:blip r:embed="rId13"/>
+                    <a:stretch>
+                      <a:fillRect/>
+                    </a:stretch>
+                  </pic:blipFill>
+                  <pic:spPr>
+                    <a:xfrm>
+                      <a:off x="0" y="0"/>
+                      <a:ext cx="2347163" cy="914479"/>
+                    </a:xfrm>
+                    <a:prstGeom prst="rect">
+                      <a:avLst/>
+                    </a:prstGeom>
+                  </pic:spPr>
+                </pic:pic>
+              </a:graphicData>
+            </a:graphic>
+          </wp:inline>
+        </w:drawing>
+      </w:r>
+    </w:p>
+    <w:p>
+      <w:r>
+        <w:t>With the help of this no we can fetch the following info easily</w:t>
+      </w:r>
+    </w:p>
+    <w:p>
+      <w:r>
+        <w:drawing>
+          <wp:inline distT="0" distB="0" distL="0" distR="0" wp14:anchorId="274CB680" wp14:editId="4502176E">
+            <wp:extent cx="5006774" cy="2004234"/>
+            <wp:effectExtent l="0" t="0" r="3810" b="0"/>
+            <wp:docPr id="1827948914" name="Picture 1"/>
+            <wp:cNvGraphicFramePr>
+              <a:graphicFrameLocks xmlns:a="http://schemas.openxmlformats.org/drawingml/2006/main" noChangeAspect="1"/>
+            </wp:cNvGraphicFramePr>
+            <a:graphic xmlns:a="http://schemas.openxmlformats.org/drawingml/2006/main">
+              <a:graphicData uri="http://schemas.openxmlformats.org/drawingml/2006/picture">
+                <pic:pic xmlns:pic="http://schemas.openxmlformats.org/drawingml/2006/picture">
+                  <pic:nvPicPr>
+                    <pic:cNvPr id="1827948914" name=""/>
+                    <pic:cNvPicPr/>
+                  </pic:nvPicPr>
+                  <pic:blipFill>
+                    <a:blip r:embed="rId14"/>
+                    <a:stretch>
+                      <a:fillRect/>
+                    </a:stretch>
+                  </pic:blipFill>
+                  <pic:spPr>
+                    <a:xfrm>
+                      <a:off x="0" y="0"/>
+                      <a:ext cx="5006774" cy="2004234"/>
                     </a:xfrm>
                     <a:prstGeom prst="rect">
                       <a:avLst/>

</xml_diff>